<commit_message>
SPIKE 22 ==== done
</commit_message>
<xml_diff>
--- a/22c - Spike - Collisions/Spike 22 Report.docx
+++ b/22c - Spike - Collisions/Spike 22 Report.docx
@@ -608,7 +608,21 @@
         <w:rPr>
           <w:rStyle w:val="SubtleReference"/>
         </w:rPr>
-        <w:t>Then I began to make the circle rendering, this was done first as the tutorial on motion on LazyFoo did a circle and I thought it would be harder to do the circle second.</w:t>
+        <w:t xml:space="preserve">Then I began to make the circle rendering, this was done first as the tutorial on motion on </w:t>
+      </w:r>
+      <w:proofErr w:type="spellStart"/>
+      <w:r>
+        <w:rPr>
+          <w:rStyle w:val="SubtleReference"/>
+        </w:rPr>
+        <w:t>LazyFoo</w:t>
+      </w:r>
+      <w:proofErr w:type="spellEnd"/>
+      <w:r>
+        <w:rPr>
+          <w:rStyle w:val="SubtleReference"/>
+        </w:rPr>
+        <w:t xml:space="preserve"> did a circle and I thought it would be harder to do the circle second.</w:t>
       </w:r>
     </w:p>
     <w:p>
@@ -647,6 +661,7 @@
       <w:r>
         <w:rPr>
           <w:rStyle w:val="SubtleReference"/>
+          <w:noProof/>
         </w:rPr>
         <w:drawing>
           <wp:inline distT="0" distB="0" distL="0" distR="0" wp14:anchorId="6BA38055" wp14:editId="5B7B1BF9">
@@ -710,50 +725,70 @@
         </w:rPr>
         <w:t xml:space="preserve">Circle needed to use a texture in the rendering as a result of not having an easy rendering function unlike squares who have </w:t>
       </w:r>
+      <w:proofErr w:type="spellStart"/>
       <w:r>
         <w:rPr>
           <w:color w:val="5A5A5A" w:themeColor="text1" w:themeTint="A5"/>
           <w:sz w:val="28"/>
           <w:szCs w:val="28"/>
         </w:rPr>
-        <w:t>SDL_RenderFillRect</w:t>
-      </w:r>
+        <w:t>SDL_</w:t>
+      </w:r>
+      <w:proofErr w:type="gramStart"/>
       <w:r>
         <w:rPr>
           <w:color w:val="5A5A5A" w:themeColor="text1" w:themeTint="A5"/>
           <w:sz w:val="28"/>
           <w:szCs w:val="28"/>
         </w:rPr>
-        <w:t>().</w:t>
-      </w:r>
-    </w:p>
-    <w:p>
-      <w:pPr>
-        <w:pStyle w:val="ColorfulList-Accent11"/>
-        <w:ind w:left="0"/>
+        <w:t>RenderFillRect</w:t>
+      </w:r>
+      <w:proofErr w:type="spellEnd"/>
+      <w:r>
         <w:rPr>
           <w:color w:val="5A5A5A" w:themeColor="text1" w:themeTint="A5"/>
           <w:sz w:val="28"/>
           <w:szCs w:val="28"/>
         </w:rPr>
-      </w:pPr>
-    </w:p>
-    <w:p>
-      <w:pPr>
-        <w:pStyle w:val="ColorfulList-Accent11"/>
-        <w:ind w:left="0"/>
+        <w:t>(</w:t>
+      </w:r>
+      <w:proofErr w:type="gramEnd"/>
+      <w:r>
         <w:rPr>
           <w:color w:val="5A5A5A" w:themeColor="text1" w:themeTint="A5"/>
           <w:sz w:val="28"/>
           <w:szCs w:val="28"/>
         </w:rPr>
-      </w:pPr>
-      <w:r>
+        <w:t>).</w:t>
+      </w:r>
+    </w:p>
+    <w:p>
+      <w:pPr>
+        <w:pStyle w:val="ColorfulList-Accent11"/>
+        <w:ind w:left="0"/>
         <w:rPr>
           <w:color w:val="5A5A5A" w:themeColor="text1" w:themeTint="A5"/>
           <w:sz w:val="28"/>
           <w:szCs w:val="28"/>
         </w:rPr>
+      </w:pPr>
+    </w:p>
+    <w:p>
+      <w:pPr>
+        <w:pStyle w:val="ColorfulList-Accent11"/>
+        <w:ind w:left="0"/>
+        <w:rPr>
+          <w:color w:val="5A5A5A" w:themeColor="text1" w:themeTint="A5"/>
+          <w:sz w:val="28"/>
+          <w:szCs w:val="28"/>
+        </w:rPr>
+      </w:pPr>
+      <w:r>
+        <w:rPr>
+          <w:color w:val="5A5A5A" w:themeColor="text1" w:themeTint="A5"/>
+          <w:sz w:val="28"/>
+          <w:szCs w:val="28"/>
+        </w:rPr>
         <w:t>Functionality:</w:t>
       </w:r>
     </w:p>
@@ -768,6 +803,7 @@
       <w:r>
         <w:rPr>
           <w:rStyle w:val="SubtleReference"/>
+          <w:noProof/>
         </w:rPr>
         <w:drawing>
           <wp:inline distT="0" distB="0" distL="0" distR="0" wp14:anchorId="265F4121" wp14:editId="0641CD90">
@@ -818,20 +854,35 @@
         <w:rPr>
           <w:rStyle w:val="SubtleReference"/>
         </w:rPr>
-        <w:t>The set position values are so that the circle (and squares later on) will overlap after the moving one loops for ease of testing.</w:t>
-      </w:r>
-    </w:p>
-    <w:p>
-      <w:pPr>
-        <w:pStyle w:val="ColorfulList-Accent11"/>
-        <w:ind w:left="0"/>
-        <w:rPr>
-          <w:rStyle w:val="SubtleReference"/>
-        </w:rPr>
-      </w:pPr>
-      <w:r>
-        <w:rPr>
-          <w:rStyle w:val="SubtleReference"/>
+        <w:t xml:space="preserve">The set position values are so that the circle (and squares </w:t>
+      </w:r>
+      <w:proofErr w:type="gramStart"/>
+      <w:r>
+        <w:rPr>
+          <w:rStyle w:val="SubtleReference"/>
+        </w:rPr>
+        <w:t>later on</w:t>
+      </w:r>
+      <w:proofErr w:type="gramEnd"/>
+      <w:r>
+        <w:rPr>
+          <w:rStyle w:val="SubtleReference"/>
+        </w:rPr>
+        <w:t>) will overlap after the moving one loops for ease of testing.</w:t>
+      </w:r>
+    </w:p>
+    <w:p>
+      <w:pPr>
+        <w:pStyle w:val="ColorfulList-Accent11"/>
+        <w:ind w:left="0"/>
+        <w:rPr>
+          <w:rStyle w:val="SubtleReference"/>
+        </w:rPr>
+      </w:pPr>
+      <w:r>
+        <w:rPr>
+          <w:rStyle w:val="SubtleReference"/>
+          <w:noProof/>
         </w:rPr>
         <w:lastRenderedPageBreak/>
         <w:drawing>
@@ -892,29 +943,44 @@
         <w:rPr>
           <w:rStyle w:val="SubtleReference"/>
         </w:rPr>
-        <w:t>This move function bounces the circle off the wall when it gets to close and flips the velocity (as the circle position is the top left corner of the render rather than the centre of the circle, mPosX &lt; 0 is all that’s needed for the left and top sides of the screen)</w:t>
-      </w:r>
-    </w:p>
-    <w:p>
-      <w:pPr>
-        <w:pStyle w:val="ColorfulList-Accent11"/>
-        <w:ind w:left="0"/>
-        <w:rPr>
-          <w:rStyle w:val="SubtleReference"/>
-        </w:rPr>
-      </w:pPr>
-    </w:p>
-    <w:p>
-      <w:pPr>
-        <w:pStyle w:val="ColorfulList-Accent11"/>
-        <w:ind w:left="0"/>
-        <w:rPr>
-          <w:rStyle w:val="SubtleReference"/>
-        </w:rPr>
-      </w:pPr>
-      <w:r>
-        <w:rPr>
-          <w:rStyle w:val="SubtleReference"/>
+        <w:t xml:space="preserve">This move function bounces the circle off the wall when it gets to close and flips the velocity (as the circle position is the top left corner of the render rather than the centre of the circle, </w:t>
+      </w:r>
+      <w:proofErr w:type="spellStart"/>
+      <w:r>
+        <w:rPr>
+          <w:rStyle w:val="SubtleReference"/>
+        </w:rPr>
+        <w:t>mPosX</w:t>
+      </w:r>
+      <w:proofErr w:type="spellEnd"/>
+      <w:r>
+        <w:rPr>
+          <w:rStyle w:val="SubtleReference"/>
+        </w:rPr>
+        <w:t xml:space="preserve"> &lt; 0 is all that’s needed for the left and top sides of the screen)</w:t>
+      </w:r>
+    </w:p>
+    <w:p>
+      <w:pPr>
+        <w:pStyle w:val="ColorfulList-Accent11"/>
+        <w:ind w:left="0"/>
+        <w:rPr>
+          <w:rStyle w:val="SubtleReference"/>
+        </w:rPr>
+      </w:pPr>
+    </w:p>
+    <w:p>
+      <w:pPr>
+        <w:pStyle w:val="ColorfulList-Accent11"/>
+        <w:ind w:left="0"/>
+        <w:rPr>
+          <w:rStyle w:val="SubtleReference"/>
+        </w:rPr>
+      </w:pPr>
+      <w:r>
+        <w:rPr>
+          <w:rStyle w:val="SubtleReference"/>
+          <w:noProof/>
         </w:rPr>
         <w:drawing>
           <wp:inline distT="0" distB="0" distL="0" distR="0" wp14:anchorId="3F5F9A6B" wp14:editId="6AFA6E01">
@@ -966,29 +1032,72 @@
           <w:rStyle w:val="SubtleReference"/>
         </w:rPr>
         <w:lastRenderedPageBreak/>
-        <w:t>This is the circle render function, it needs all those extra values to use renderCopyEx and the if statement is the attempt at the color changing which did not work the way I hoped. It flips from red to black rather than red to green but still flips correctly.</w:t>
-      </w:r>
-    </w:p>
-    <w:p>
-      <w:pPr>
-        <w:pStyle w:val="ColorfulList-Accent11"/>
-        <w:ind w:left="0"/>
-        <w:rPr>
-          <w:rStyle w:val="SubtleReference"/>
-        </w:rPr>
-      </w:pPr>
-    </w:p>
-    <w:p>
-      <w:pPr>
-        <w:pStyle w:val="ColorfulList-Accent11"/>
-        <w:ind w:left="0"/>
-        <w:rPr>
-          <w:rStyle w:val="SubtleReference"/>
-        </w:rPr>
-      </w:pPr>
-      <w:r>
-        <w:rPr>
-          <w:rStyle w:val="SubtleReference"/>
+        <w:t xml:space="preserve">This is the circle render </w:t>
+      </w:r>
+      <w:proofErr w:type="gramStart"/>
+      <w:r>
+        <w:rPr>
+          <w:rStyle w:val="SubtleReference"/>
+        </w:rPr>
+        <w:t>function,</w:t>
+      </w:r>
+      <w:proofErr w:type="gramEnd"/>
+      <w:r>
+        <w:rPr>
+          <w:rStyle w:val="SubtleReference"/>
+        </w:rPr>
+        <w:t xml:space="preserve"> it needs all those extra values to use </w:t>
+      </w:r>
+      <w:proofErr w:type="spellStart"/>
+      <w:r>
+        <w:rPr>
+          <w:rStyle w:val="SubtleReference"/>
+        </w:rPr>
+        <w:t>renderCopyEx</w:t>
+      </w:r>
+      <w:proofErr w:type="spellEnd"/>
+      <w:r>
+        <w:rPr>
+          <w:rStyle w:val="SubtleReference"/>
+        </w:rPr>
+        <w:t xml:space="preserve"> and the if statement is the attempt at the </w:t>
+      </w:r>
+      <w:proofErr w:type="spellStart"/>
+      <w:r>
+        <w:rPr>
+          <w:rStyle w:val="SubtleReference"/>
+        </w:rPr>
+        <w:t>color</w:t>
+      </w:r>
+      <w:proofErr w:type="spellEnd"/>
+      <w:r>
+        <w:rPr>
+          <w:rStyle w:val="SubtleReference"/>
+        </w:rPr>
+        <w:t xml:space="preserve"> changing which did not work the way I hoped. It flips from red to black rather than red to green but still flips correctly.</w:t>
+      </w:r>
+    </w:p>
+    <w:p>
+      <w:pPr>
+        <w:pStyle w:val="ColorfulList-Accent11"/>
+        <w:ind w:left="0"/>
+        <w:rPr>
+          <w:rStyle w:val="SubtleReference"/>
+        </w:rPr>
+      </w:pPr>
+    </w:p>
+    <w:p>
+      <w:pPr>
+        <w:pStyle w:val="ColorfulList-Accent11"/>
+        <w:ind w:left="0"/>
+        <w:rPr>
+          <w:rStyle w:val="SubtleReference"/>
+        </w:rPr>
+      </w:pPr>
+      <w:r>
+        <w:rPr>
+          <w:rStyle w:val="SubtleReference"/>
+          <w:noProof/>
         </w:rPr>
         <w:drawing>
           <wp:inline distT="0" distB="0" distL="0" distR="0" wp14:anchorId="64529BA7" wp14:editId="502A48C2">
@@ -1062,6 +1171,7 @@
       <w:r>
         <w:rPr>
           <w:rStyle w:val="SubtleReference"/>
+          <w:noProof/>
         </w:rPr>
         <w:drawing>
           <wp:inline distT="0" distB="0" distL="0" distR="0" wp14:anchorId="5F4328DC" wp14:editId="2698FF38">
@@ -1111,6 +1221,7 @@
       <w:r>
         <w:rPr>
           <w:rStyle w:val="SubtleReference"/>
+          <w:noProof/>
         </w:rPr>
         <w:drawing>
           <wp:inline distT="0" distB="0" distL="0" distR="0" wp14:anchorId="1792D5B4" wp14:editId="2B9E13CC">
@@ -1170,20 +1281,35 @@
         <w:rPr>
           <w:rStyle w:val="SubtleReference"/>
         </w:rPr>
-        <w:t>I also had to add a timer class in order to be able to cap the frame rate to prevent the shapes from moving incredibly fast</w:t>
-      </w:r>
-    </w:p>
-    <w:p>
-      <w:pPr>
-        <w:pStyle w:val="ColorfulList-Accent11"/>
-        <w:ind w:left="0"/>
-        <w:rPr>
-          <w:rStyle w:val="SubtleReference"/>
-        </w:rPr>
-      </w:pPr>
-      <w:r>
-        <w:rPr>
-          <w:rStyle w:val="SubtleReference"/>
+        <w:t xml:space="preserve">I also had to add a timer class </w:t>
+      </w:r>
+      <w:proofErr w:type="gramStart"/>
+      <w:r>
+        <w:rPr>
+          <w:rStyle w:val="SubtleReference"/>
+        </w:rPr>
+        <w:t>in order to</w:t>
+      </w:r>
+      <w:proofErr w:type="gramEnd"/>
+      <w:r>
+        <w:rPr>
+          <w:rStyle w:val="SubtleReference"/>
+        </w:rPr>
+        <w:t xml:space="preserve"> be able to cap the frame rate to prevent the shapes from moving incredibly fast</w:t>
+      </w:r>
+    </w:p>
+    <w:p>
+      <w:pPr>
+        <w:pStyle w:val="ColorfulList-Accent11"/>
+        <w:ind w:left="0"/>
+        <w:rPr>
+          <w:rStyle w:val="SubtleReference"/>
+        </w:rPr>
+      </w:pPr>
+      <w:r>
+        <w:rPr>
+          <w:rStyle w:val="SubtleReference"/>
+          <w:noProof/>
         </w:rPr>
         <w:drawing>
           <wp:inline distT="0" distB="0" distL="0" distR="0" wp14:anchorId="49811946" wp14:editId="54A705A0">
@@ -1233,6 +1359,7 @@
       <w:r>
         <w:rPr>
           <w:rStyle w:val="SubtleReference"/>
+          <w:noProof/>
         </w:rPr>
         <w:lastRenderedPageBreak/>
         <w:drawing>
@@ -1283,6 +1410,7 @@
       <w:r>
         <w:rPr>
           <w:rStyle w:val="SubtleReference"/>
+          <w:noProof/>
         </w:rPr>
         <w:drawing>
           <wp:inline distT="0" distB="0" distL="0" distR="0" wp14:anchorId="0EF54768" wp14:editId="75388DE0">
@@ -1332,6 +1460,7 @@
       <w:r>
         <w:rPr>
           <w:rStyle w:val="SubtleReference"/>
+          <w:noProof/>
         </w:rPr>
         <w:lastRenderedPageBreak/>
         <w:drawing>
@@ -1382,6 +1511,7 @@
       <w:r>
         <w:rPr>
           <w:rStyle w:val="SubtleReference"/>
+          <w:noProof/>
         </w:rPr>
         <w:drawing>
           <wp:inline distT="0" distB="0" distL="0" distR="0" wp14:anchorId="1F3932B6" wp14:editId="576B36E5">
@@ -1474,6 +1604,7 @@
       <w:r>
         <w:rPr>
           <w:rStyle w:val="SubtleReference"/>
+          <w:noProof/>
         </w:rPr>
         <w:drawing>
           <wp:inline distT="0" distB="0" distL="0" distR="0" wp14:anchorId="531BFA14" wp14:editId="3741AB9D">
@@ -1556,6 +1687,7 @@
       <w:r>
         <w:rPr>
           <w:rStyle w:val="SubtleReference"/>
+          <w:noProof/>
         </w:rPr>
         <w:lastRenderedPageBreak/>
         <w:drawing>
@@ -1606,6 +1738,7 @@
       <w:r>
         <w:rPr>
           <w:rStyle w:val="SubtleReference"/>
+          <w:noProof/>
         </w:rPr>
         <w:drawing>
           <wp:inline distT="0" distB="0" distL="0" distR="0" wp14:anchorId="4456986C" wp14:editId="701E8663">
@@ -1740,6 +1873,7 @@
       <w:r>
         <w:rPr>
           <w:rStyle w:val="SubtleReference"/>
+          <w:noProof/>
         </w:rPr>
         <w:drawing>
           <wp:inline distT="0" distB="0" distL="0" distR="0" wp14:anchorId="067FCEF8" wp14:editId="44308485">
@@ -1781,29 +1915,58 @@
         <w:rPr>
           <w:rStyle w:val="SubtleReference"/>
         </w:rPr>
-        <w:t>this is in SDLcircles LoadMedia, this loads the texture for the moving circle, with the stationary circle being near identical below this one. This function and the rendering of the circle textures were the main reason for the splitting of the files rather than switching the shapes in a single file.</w:t>
-      </w:r>
-    </w:p>
-    <w:p>
-      <w:pPr>
-        <w:pStyle w:val="ColorfulList-Accent11"/>
-        <w:ind w:left="0"/>
-        <w:rPr>
-          <w:rStyle w:val="SubtleReference"/>
-        </w:rPr>
-      </w:pPr>
-    </w:p>
-    <w:p>
-      <w:pPr>
-        <w:pStyle w:val="ColorfulList-Accent11"/>
-        <w:ind w:left="0"/>
-        <w:rPr>
-          <w:rStyle w:val="SubtleReference"/>
-        </w:rPr>
-      </w:pPr>
-      <w:r>
-        <w:rPr>
-          <w:rStyle w:val="SubtleReference"/>
+        <w:t xml:space="preserve">this is in </w:t>
+      </w:r>
+      <w:proofErr w:type="spellStart"/>
+      <w:r>
+        <w:rPr>
+          <w:rStyle w:val="SubtleReference"/>
+        </w:rPr>
+        <w:t>SDLcircles</w:t>
+      </w:r>
+      <w:proofErr w:type="spellEnd"/>
+      <w:r>
+        <w:rPr>
+          <w:rStyle w:val="SubtleReference"/>
+        </w:rPr>
+        <w:t xml:space="preserve"> </w:t>
+      </w:r>
+      <w:proofErr w:type="spellStart"/>
+      <w:r>
+        <w:rPr>
+          <w:rStyle w:val="SubtleReference"/>
+        </w:rPr>
+        <w:t>LoadMedia</w:t>
+      </w:r>
+      <w:proofErr w:type="spellEnd"/>
+      <w:r>
+        <w:rPr>
+          <w:rStyle w:val="SubtleReference"/>
+        </w:rPr>
+        <w:t>, this loads the texture for the moving circle, with the stationary circle being near identical below this one. This function and the rendering of the circle textures were the main reason for the splitting of the files rather than switching the shapes in a single file.</w:t>
+      </w:r>
+    </w:p>
+    <w:p>
+      <w:pPr>
+        <w:pStyle w:val="ColorfulList-Accent11"/>
+        <w:ind w:left="0"/>
+        <w:rPr>
+          <w:rStyle w:val="SubtleReference"/>
+        </w:rPr>
+      </w:pPr>
+    </w:p>
+    <w:p>
+      <w:pPr>
+        <w:pStyle w:val="ColorfulList-Accent11"/>
+        <w:ind w:left="0"/>
+        <w:rPr>
+          <w:rStyle w:val="SubtleReference"/>
+        </w:rPr>
+      </w:pPr>
+      <w:r>
+        <w:rPr>
+          <w:rStyle w:val="SubtleReference"/>
+          <w:noProof/>
         </w:rPr>
         <w:lastRenderedPageBreak/>
         <w:drawing>
@@ -1855,7 +2018,21 @@
         <w:rPr>
           <w:rStyle w:val="SubtleReference"/>
         </w:rPr>
-        <w:t>The assignment of the capTimer and what was changed about the loop, the moving circle is rendered after the stationary circle so that it is render above it.</w:t>
+        <w:t xml:space="preserve">The assignment of the </w:t>
+      </w:r>
+      <w:proofErr w:type="spellStart"/>
+      <w:r>
+        <w:rPr>
+          <w:rStyle w:val="SubtleReference"/>
+        </w:rPr>
+        <w:t>capTimer</w:t>
+      </w:r>
+      <w:proofErr w:type="spellEnd"/>
+      <w:r>
+        <w:rPr>
+          <w:rStyle w:val="SubtleReference"/>
+        </w:rPr>
+        <w:t xml:space="preserve"> and what was changed about the loop, the moving circle is rendered after the stationary circle so that it is render above it.</w:t>
       </w:r>
     </w:p>
     <w:p>
@@ -1893,6 +2070,7 @@
       <w:r>
         <w:rPr>
           <w:rStyle w:val="SubtleReference"/>
+          <w:noProof/>
         </w:rPr>
         <w:drawing>
           <wp:inline distT="0" distB="0" distL="0" distR="0" wp14:anchorId="515AA785" wp14:editId="3C1AA092">
@@ -1967,6 +2145,7 @@
       <w:r>
         <w:rPr>
           <w:rStyle w:val="SubtleReference"/>
+          <w:noProof/>
         </w:rPr>
         <w:drawing>
           <wp:inline distT="0" distB="0" distL="0" distR="0" wp14:anchorId="16AF20D1" wp14:editId="014DC02D">
@@ -2137,6 +2316,7 @@
       <w:r>
         <w:rPr>
           <w:rStyle w:val="SubtleReference"/>
+          <w:noProof/>
         </w:rPr>
         <w:drawing>
           <wp:inline distT="0" distB="0" distL="0" distR="0" wp14:anchorId="7B16C323" wp14:editId="333C46A8">
@@ -2187,7 +2367,21 @@
         <w:rPr>
           <w:rStyle w:val="SubtleReference"/>
         </w:rPr>
-        <w:t>This is the box on box, it compares each edge to see if there is overlap, and if they individually don’t, returns false, other wise returns true</w:t>
+        <w:t xml:space="preserve">This is the box on box, it compares each edge to see if there is overlap, and if they individually don’t, returns false, </w:t>
+      </w:r>
+      <w:proofErr w:type="spellStart"/>
+      <w:r>
+        <w:rPr>
+          <w:rStyle w:val="SubtleReference"/>
+        </w:rPr>
+        <w:t>other wise</w:t>
+      </w:r>
+      <w:proofErr w:type="spellEnd"/>
+      <w:r>
+        <w:rPr>
+          <w:rStyle w:val="SubtleReference"/>
+        </w:rPr>
+        <w:t xml:space="preserve"> returns true</w:t>
       </w:r>
     </w:p>
     <w:p>
@@ -2225,6 +2419,7 @@
       <w:r>
         <w:rPr>
           <w:rStyle w:val="SubtleReference"/>
+          <w:noProof/>
         </w:rPr>
         <w:drawing>
           <wp:inline distT="0" distB="0" distL="0" distR="0" wp14:anchorId="0E6573ED" wp14:editId="21484CF1">
@@ -2265,6 +2460,7 @@
       <w:r>
         <w:rPr>
           <w:rStyle w:val="SubtleReference"/>
+          <w:noProof/>
         </w:rPr>
         <w:drawing>
           <wp:inline distT="0" distB="0" distL="0" distR="0" wp14:anchorId="59800B9C" wp14:editId="5B087774">
@@ -2335,74 +2531,113 @@
           <w:rStyle w:val="SubtleReference"/>
         </w:rPr>
       </w:pPr>
-    </w:p>
-    <w:p>
-      <w:pPr>
-        <w:pStyle w:val="ColorfulList-Accent11"/>
-        <w:ind w:left="0"/>
-        <w:rPr>
-          <w:rStyle w:val="SubtleReference"/>
-        </w:rPr>
-      </w:pPr>
-    </w:p>
-    <w:p>
-      <w:pPr>
-        <w:pStyle w:val="ColorfulList-Accent11"/>
-        <w:ind w:left="0"/>
-        <w:rPr>
-          <w:rStyle w:val="SubtleReference"/>
-        </w:rPr>
-      </w:pPr>
-    </w:p>
-    <w:p>
-      <w:pPr>
-        <w:pStyle w:val="ColorfulList-Accent11"/>
-        <w:ind w:left="0"/>
-        <w:rPr>
-          <w:rStyle w:val="SubtleReference"/>
-        </w:rPr>
-      </w:pPr>
-    </w:p>
-    <w:p>
-      <w:pPr>
-        <w:pStyle w:val="ColorfulList-Accent11"/>
-        <w:ind w:left="0"/>
-        <w:rPr>
-          <w:rStyle w:val="SubtleReference"/>
-        </w:rPr>
-      </w:pPr>
-    </w:p>
-    <w:p>
-      <w:pPr>
-        <w:pStyle w:val="ColorfulList-Accent11"/>
-        <w:ind w:left="0"/>
-        <w:rPr>
-          <w:rStyle w:val="SubtleReference"/>
-        </w:rPr>
-      </w:pPr>
-    </w:p>
-    <w:p>
-      <w:pPr>
-        <w:pStyle w:val="ColorfulList-Accent11"/>
-        <w:ind w:left="0"/>
-        <w:rPr>
-          <w:rStyle w:val="SubtleReference"/>
-        </w:rPr>
-      </w:pPr>
-    </w:p>
-    <w:p>
-      <w:pPr>
-        <w:pStyle w:val="ColorfulList-Accent11"/>
-        <w:ind w:left="0"/>
-        <w:rPr>
-          <w:rStyle w:val="SubtleReference"/>
-        </w:rPr>
-      </w:pPr>
-      <w:r>
-        <w:rPr>
-          <w:rStyle w:val="SubtleReference"/>
-        </w:rPr>
-        <w:lastRenderedPageBreak/>
+      <w:r>
+        <w:rPr>
+          <w:rStyle w:val="SubtleReference"/>
+        </w:rPr>
+        <w:drawing>
+          <wp:inline distT="0" distB="0" distL="0" distR="0" wp14:anchorId="5773F32F" wp14:editId="7784583C">
+            <wp:extent cx="4220164" cy="781159"/>
+            <wp:effectExtent l="0" t="0" r="9525" b="0"/>
+            <wp:docPr id="102649268" name="Picture 1" descr="A black screen with numbers and letters&#10;&#10;Description automatically generated"/>
+            <wp:cNvGraphicFramePr>
+              <a:graphicFrameLocks xmlns:a="http://schemas.openxmlformats.org/drawingml/2006/main" noChangeAspect="1"/>
+            </wp:cNvGraphicFramePr>
+            <a:graphic xmlns:a="http://schemas.openxmlformats.org/drawingml/2006/main">
+              <a:graphicData uri="http://schemas.openxmlformats.org/drawingml/2006/picture">
+                <pic:pic xmlns:pic="http://schemas.openxmlformats.org/drawingml/2006/picture">
+                  <pic:nvPicPr>
+                    <pic:cNvPr id="102649268" name="Picture 1" descr="A black screen with numbers and letters&#10;&#10;Description automatically generated"/>
+                    <pic:cNvPicPr/>
+                  </pic:nvPicPr>
+                  <pic:blipFill>
+                    <a:blip r:embed="rId30"/>
+                    <a:stretch>
+                      <a:fillRect/>
+                    </a:stretch>
+                  </pic:blipFill>
+                  <pic:spPr>
+                    <a:xfrm>
+                      <a:off x="0" y="0"/>
+                      <a:ext cx="4220164" cy="781159"/>
+                    </a:xfrm>
+                    <a:prstGeom prst="rect">
+                      <a:avLst/>
+                    </a:prstGeom>
+                  </pic:spPr>
+                </pic:pic>
+              </a:graphicData>
+            </a:graphic>
+          </wp:inline>
+        </w:drawing>
+      </w:r>
+    </w:p>
+    <w:p>
+      <w:pPr>
+        <w:pStyle w:val="ColorfulList-Accent11"/>
+        <w:ind w:left="0"/>
+        <w:rPr>
+          <w:rStyle w:val="SubtleReference"/>
+        </w:rPr>
+      </w:pPr>
+    </w:p>
+    <w:p>
+      <w:pPr>
+        <w:pStyle w:val="ColorfulList-Accent11"/>
+        <w:ind w:left="0"/>
+        <w:rPr>
+          <w:rStyle w:val="SubtleReference"/>
+        </w:rPr>
+      </w:pPr>
+    </w:p>
+    <w:p>
+      <w:pPr>
+        <w:pStyle w:val="ColorfulList-Accent11"/>
+        <w:ind w:left="0"/>
+        <w:rPr>
+          <w:rStyle w:val="SubtleReference"/>
+        </w:rPr>
+      </w:pPr>
+    </w:p>
+    <w:p>
+      <w:pPr>
+        <w:pStyle w:val="ColorfulList-Accent11"/>
+        <w:ind w:left="0"/>
+        <w:rPr>
+          <w:rStyle w:val="SubtleReference"/>
+        </w:rPr>
+      </w:pPr>
+    </w:p>
+    <w:p>
+      <w:pPr>
+        <w:pStyle w:val="ColorfulList-Accent11"/>
+        <w:ind w:left="0"/>
+        <w:rPr>
+          <w:rStyle w:val="SubtleReference"/>
+        </w:rPr>
+      </w:pPr>
+    </w:p>
+    <w:p>
+      <w:pPr>
+        <w:pStyle w:val="ColorfulList-Accent11"/>
+        <w:ind w:left="0"/>
+        <w:rPr>
+          <w:rStyle w:val="SubtleReference"/>
+        </w:rPr>
+      </w:pPr>
+    </w:p>
+    <w:p>
+      <w:pPr>
+        <w:pStyle w:val="ColorfulList-Accent11"/>
+        <w:ind w:left="0"/>
+        <w:rPr>
+          <w:rStyle w:val="SubtleReference"/>
+        </w:rPr>
+      </w:pPr>
+      <w:r>
+        <w:rPr>
+          <w:rStyle w:val="SubtleReference"/>
+        </w:rPr>
         <w:t>Circle:</w:t>
       </w:r>
     </w:p>
@@ -2417,6 +2652,7 @@
       <w:r>
         <w:rPr>
           <w:rStyle w:val="SubtleReference"/>
+          <w:noProof/>
         </w:rPr>
         <w:drawing>
           <wp:inline distT="0" distB="0" distL="0" distR="0" wp14:anchorId="7DDFD8A5" wp14:editId="513C7FF2">
@@ -2434,7 +2670,7 @@
                     <pic:cNvPicPr/>
                   </pic:nvPicPr>
                   <pic:blipFill>
-                    <a:blip r:embed="rId30"/>
+                    <a:blip r:embed="rId31"/>
                     <a:stretch>
                       <a:fillRect/>
                     </a:stretch>
@@ -2467,7 +2703,21 @@
         <w:rPr>
           <w:rStyle w:val="SubtleReference"/>
         </w:rPr>
-        <w:t xml:space="preserve">This uses the squared version of the circle-circle comparison in order to avoid the sqrt. </w:t>
+        <w:t xml:space="preserve">This uses the squared version of the circle-circle comparison </w:t>
+      </w:r>
+      <w:proofErr w:type="gramStart"/>
+      <w:r>
+        <w:rPr>
+          <w:rStyle w:val="SubtleReference"/>
+        </w:rPr>
+        <w:t>in order to</w:t>
+      </w:r>
+      <w:proofErr w:type="gramEnd"/>
+      <w:r>
+        <w:rPr>
+          <w:rStyle w:val="SubtleReference"/>
+        </w:rPr>
+        <w:t xml:space="preserve"> avoid the sqrt. </w:t>
       </w:r>
       <w:r>
         <w:rPr>
@@ -2511,6 +2761,7 @@
       <w:r>
         <w:rPr>
           <w:rStyle w:val="SubtleReference"/>
+          <w:noProof/>
         </w:rPr>
         <w:drawing>
           <wp:inline distT="0" distB="0" distL="0" distR="0" wp14:anchorId="14C43FE9" wp14:editId="7FB828B7">
@@ -2528,7 +2779,7 @@
                     <pic:cNvPicPr/>
                   </pic:nvPicPr>
                   <pic:blipFill>
-                    <a:blip r:embed="rId31"/>
+                    <a:blip r:embed="rId32"/>
                     <a:stretch>
                       <a:fillRect/>
                     </a:stretch>
@@ -2551,6 +2802,7 @@
       <w:r>
         <w:rPr>
           <w:rStyle w:val="SubtleReference"/>
+          <w:noProof/>
         </w:rPr>
         <w:drawing>
           <wp:inline distT="0" distB="0" distL="0" distR="0" wp14:anchorId="0E1E7B1F" wp14:editId="70DEEBE3">
@@ -2568,7 +2820,7 @@
                     <pic:cNvPicPr/>
                   </pic:nvPicPr>
                   <pic:blipFill>
-                    <a:blip r:embed="rId32"/>
+                    <a:blip r:embed="rId33"/>
                     <a:stretch>
                       <a:fillRect/>
                     </a:stretch>
@@ -2601,83 +2853,147 @@
         <w:rPr>
           <w:rStyle w:val="SubtleReference"/>
         </w:rPr>
-        <w:t xml:space="preserve">This is deliverable 1 part </w:t>
-      </w:r>
-      <w:r>
-        <w:rPr>
-          <w:rStyle w:val="SubtleReference"/>
-        </w:rPr>
-        <w:t>b</w:t>
-      </w:r>
-      <w:r>
-        <w:rPr>
-          <w:rStyle w:val="SubtleReference"/>
-        </w:rPr>
-        <w:t>.</w:t>
-      </w:r>
-    </w:p>
-    <w:p>
-      <w:pPr>
-        <w:pStyle w:val="ColorfulList-Accent11"/>
-        <w:ind w:left="0"/>
-        <w:rPr>
-          <w:rStyle w:val="SubtleReference"/>
-        </w:rPr>
-      </w:pPr>
-    </w:p>
-    <w:p>
-      <w:pPr>
-        <w:pStyle w:val="ColorfulList-Accent11"/>
-        <w:ind w:left="0"/>
-        <w:rPr>
-          <w:rStyle w:val="SubtleReference"/>
-        </w:rPr>
-      </w:pPr>
-    </w:p>
-    <w:p>
-      <w:pPr>
-        <w:pStyle w:val="ColorfulList-Accent11"/>
-        <w:ind w:left="0"/>
-        <w:rPr>
-          <w:rStyle w:val="SubtleReference"/>
-        </w:rPr>
-      </w:pPr>
-      <w:r>
-        <w:rPr>
-          <w:rStyle w:val="SubtleReference"/>
-        </w:rPr>
-        <w:t>For deliverable 2, when I created the collision methods, I specifically made it so they could be switched out, this is why the collision functions are not directly attached to the objects, but are passed to.</w:t>
-      </w:r>
-    </w:p>
-    <w:p>
-      <w:pPr>
-        <w:pStyle w:val="ColorfulList-Accent11"/>
-        <w:ind w:left="0"/>
-        <w:rPr>
-          <w:rStyle w:val="SubtleReference"/>
-        </w:rPr>
-      </w:pPr>
-    </w:p>
-    <w:p>
-      <w:pPr>
-        <w:pStyle w:val="ColorfulList-Accent11"/>
-        <w:ind w:left="0"/>
-        <w:rPr>
-          <w:rStyle w:val="SubtleReference"/>
-        </w:rPr>
-      </w:pPr>
-    </w:p>
-    <w:p>
-      <w:pPr>
-        <w:pStyle w:val="ColorfulList-Accent11"/>
-        <w:ind w:left="0"/>
-        <w:rPr>
-          <w:rStyle w:val="SubtleReference"/>
-        </w:rPr>
-      </w:pPr>
+        <w:t>This is deliverable 1 part b.</w:t>
+      </w:r>
+    </w:p>
+    <w:p>
+      <w:pPr>
+        <w:pStyle w:val="ColorfulList-Accent11"/>
+        <w:ind w:left="0"/>
+        <w:rPr>
+          <w:rStyle w:val="SubtleReference"/>
+        </w:rPr>
+      </w:pPr>
+      <w:r>
+        <w:rPr>
+          <w:rStyle w:val="SubtleReference"/>
+        </w:rPr>
+        <w:drawing>
+          <wp:inline distT="0" distB="0" distL="0" distR="0" wp14:anchorId="32AB9100" wp14:editId="764EB49D">
+            <wp:extent cx="6106377" cy="790685"/>
+            <wp:effectExtent l="0" t="0" r="8890" b="9525"/>
+            <wp:docPr id="923053464" name="Picture 1" descr="A screen shot of a computer code&#10;&#10;Description automatically generated"/>
+            <wp:cNvGraphicFramePr>
+              <a:graphicFrameLocks xmlns:a="http://schemas.openxmlformats.org/drawingml/2006/main" noChangeAspect="1"/>
+            </wp:cNvGraphicFramePr>
+            <a:graphic xmlns:a="http://schemas.openxmlformats.org/drawingml/2006/main">
+              <a:graphicData uri="http://schemas.openxmlformats.org/drawingml/2006/picture">
+                <pic:pic xmlns:pic="http://schemas.openxmlformats.org/drawingml/2006/picture">
+                  <pic:nvPicPr>
+                    <pic:cNvPr id="923053464" name="Picture 1" descr="A screen shot of a computer code&#10;&#10;Description automatically generated"/>
+                    <pic:cNvPicPr/>
+                  </pic:nvPicPr>
+                  <pic:blipFill>
+                    <a:blip r:embed="rId34"/>
+                    <a:stretch>
+                      <a:fillRect/>
+                    </a:stretch>
+                  </pic:blipFill>
+                  <pic:spPr>
+                    <a:xfrm>
+                      <a:off x="0" y="0"/>
+                      <a:ext cx="6106377" cy="790685"/>
+                    </a:xfrm>
+                    <a:prstGeom prst="rect">
+                      <a:avLst/>
+                    </a:prstGeom>
+                  </pic:spPr>
+                </pic:pic>
+              </a:graphicData>
+            </a:graphic>
+          </wp:inline>
+        </w:drawing>
+      </w:r>
+    </w:p>
+    <w:p>
+      <w:pPr>
+        <w:pStyle w:val="ColorfulList-Accent11"/>
+        <w:ind w:left="0"/>
+        <w:rPr>
+          <w:rStyle w:val="SubtleReference"/>
+        </w:rPr>
+      </w:pPr>
+      <w:r>
+        <w:rPr>
+          <w:rStyle w:val="SubtleReference"/>
+        </w:rPr>
+        <w:drawing>
+          <wp:inline distT="0" distB="0" distL="0" distR="0" wp14:anchorId="19EFBE2A" wp14:editId="773AED18">
+            <wp:extent cx="6116320" cy="1491615"/>
+            <wp:effectExtent l="0" t="0" r="0" b="0"/>
+            <wp:docPr id="1390486748" name="Picture 1" descr="A screen shot of a computer code&#10;&#10;Description automatically generated"/>
+            <wp:cNvGraphicFramePr>
+              <a:graphicFrameLocks xmlns:a="http://schemas.openxmlformats.org/drawingml/2006/main" noChangeAspect="1"/>
+            </wp:cNvGraphicFramePr>
+            <a:graphic xmlns:a="http://schemas.openxmlformats.org/drawingml/2006/main">
+              <a:graphicData uri="http://schemas.openxmlformats.org/drawingml/2006/picture">
+                <pic:pic xmlns:pic="http://schemas.openxmlformats.org/drawingml/2006/picture">
+                  <pic:nvPicPr>
+                    <pic:cNvPr id="1390486748" name="Picture 1" descr="A screen shot of a computer code&#10;&#10;Description automatically generated"/>
+                    <pic:cNvPicPr/>
+                  </pic:nvPicPr>
+                  <pic:blipFill>
+                    <a:blip r:embed="rId35"/>
+                    <a:stretch>
+                      <a:fillRect/>
+                    </a:stretch>
+                  </pic:blipFill>
+                  <pic:spPr>
+                    <a:xfrm>
+                      <a:off x="0" y="0"/>
+                      <a:ext cx="6116320" cy="1491615"/>
+                    </a:xfrm>
+                    <a:prstGeom prst="rect">
+                      <a:avLst/>
+                    </a:prstGeom>
+                  </pic:spPr>
+                </pic:pic>
+              </a:graphicData>
+            </a:graphic>
+          </wp:inline>
+        </w:drawing>
+      </w:r>
+    </w:p>
+    <w:p>
+      <w:pPr>
+        <w:pStyle w:val="ColorfulList-Accent11"/>
+        <w:ind w:left="0"/>
+        <w:rPr>
+          <w:rStyle w:val="SubtleReference"/>
+        </w:rPr>
+      </w:pPr>
+    </w:p>
+    <w:p>
+      <w:pPr>
+        <w:pStyle w:val="ColorfulList-Accent11"/>
+        <w:ind w:left="0"/>
+        <w:rPr>
+          <w:rStyle w:val="SubtleReference"/>
+        </w:rPr>
+      </w:pPr>
+      <w:r>
+        <w:rPr>
+          <w:rStyle w:val="SubtleReference"/>
+        </w:rPr>
+        <w:t xml:space="preserve">For deliverable 2, when I created the collision methods, I specifically made it so they could be switched out, this is why the collision functions are not directly attached to the </w:t>
+      </w:r>
+      <w:proofErr w:type="gramStart"/>
+      <w:r>
+        <w:rPr>
+          <w:rStyle w:val="SubtleReference"/>
+        </w:rPr>
+        <w:t>objects, but</w:t>
+      </w:r>
+      <w:proofErr w:type="gramEnd"/>
+      <w:r>
+        <w:rPr>
+          <w:rStyle w:val="SubtleReference"/>
+        </w:rPr>
+        <w:t xml:space="preserve"> are passed to.</w:t>
+      </w:r>
     </w:p>
     <w:sectPr>
-      <w:headerReference w:type="default" r:id="rId33"/>
+      <w:headerReference w:type="default" r:id="rId36"/>
       <w:pgSz w:w="11900" w:h="16840"/>
       <w:pgMar w:top="1440" w:right="1134" w:bottom="1440" w:left="1134" w:header="709" w:footer="709" w:gutter="0"/>
       <w:cols w:space="708"/>
@@ -3522,6 +3838,7 @@
   <w:style w:type="character" w:default="1" w:styleId="DefaultParagraphFont">
     <w:name w:val="Default Paragraph Font"/>
     <w:uiPriority w:val="1"/>
+    <w:semiHidden/>
     <w:unhideWhenUsed/>
   </w:style>
   <w:style w:type="table" w:default="1" w:styleId="TableNormal">

</xml_diff>